<commit_message>
correction for the milestone documents
</commit_message>
<xml_diff>
--- a/Milestones/M1/CSC648-848 Fall 2018 Milestone1 Team 08.docx
+++ b/Milestones/M1/CSC648-848 Fall 2018 Milestone1 Team 08.docx
@@ -3896,7 +3896,23 @@
           <w:sz w:val="24"/>
           <w:szCs w:val="24"/>
         </w:rPr>
-        <w:t xml:space="preserve"> s/he may ask the seller for more details. Registered users can send messages to the sellers via in-site web form, and the sellers can also reply to them. Below are some basic components for each message.</w:t>
+        <w:t xml:space="preserve"> s/he may ask the seller for more details. Registered users can send messages to the sellers via in-site web form</w:t>
+      </w:r>
+      <w:r>
+        <w:rPr>
+          <w:rFonts w:ascii="Times New Roman" w:hAnsi="Times New Roman" w:cs="Times New Roman" w:hint="eastAsia"/>
+          <w:sz w:val="24"/>
+          <w:szCs w:val="24"/>
+        </w:rPr>
+        <w:t xml:space="preserve">. </w:t>
+      </w:r>
+      <w:r>
+        <w:rPr>
+          <w:rFonts w:ascii="Times New Roman" w:eastAsia="Times New Roman" w:hAnsi="Times New Roman" w:cs="Times New Roman"/>
+          <w:sz w:val="24"/>
+          <w:szCs w:val="24"/>
+        </w:rPr>
+        <w:t>Below are some basic components for each message.</w:t>
       </w:r>
     </w:p>
     <w:p>
@@ -6876,7 +6892,7 @@
           <w:sz w:val="24"/>
           <w:szCs w:val="24"/>
         </w:rPr>
-        <w:t>In-site messaging will be provided for buyers and sellers to communicate. For example, registered users will contact sellers for item details through</w:t>
+        <w:t>In-site messaging will be provided for buyers and sellers to communicate. For example, registered users will contact sellers for item details</w:t>
       </w:r>
       <w:r>
         <w:rPr>
@@ -6884,15 +6900,7 @@
           <w:sz w:val="24"/>
           <w:szCs w:val="24"/>
         </w:rPr>
-        <w:t xml:space="preserve"> </w:t>
-      </w:r>
-      <w:r>
-        <w:rPr>
-          <w:rFonts w:ascii="Times New Roman" w:eastAsia="Times New Roman" w:hAnsi="Times New Roman" w:cs="Times New Roman"/>
-          <w:sz w:val="24"/>
-          <w:szCs w:val="24"/>
-        </w:rPr>
-        <w:t>in-site messaging, and sellers will then reply to them accordingly.</w:t>
+        <w:t xml:space="preserve"> by sending in-site messages.</w:t>
       </w:r>
     </w:p>
     <w:p>

</xml_diff>